<commit_message>
Nieuwe use case beschrijvingen toegevoegd
</commit_message>
<xml_diff>
--- a/Documenten/Use case beschrijvingen.docx
+++ b/Documenten/Use case beschrijvingen.docx
@@ -244,10 +244,7 @@
               <w:pStyle w:val="Geenafstand"/>
             </w:pPr>
             <w:r>
-              <w:t>Preconditie</w:t>
-            </w:r>
-            <w:r>
-              <w:t>(s)</w:t>
+              <w:t>Preconditie(s)</w:t>
             </w:r>
           </w:p>
         </w:tc>
@@ -311,10 +308,7 @@
             </w:pPr>
             <w:proofErr w:type="spellStart"/>
             <w:r>
-              <w:t>T</w:t>
-            </w:r>
-            <w:r>
-              <w:t>rigger</w:t>
+              <w:t>Trigger</w:t>
             </w:r>
             <w:proofErr w:type="spellEnd"/>
           </w:p>
@@ -895,6 +889,12 @@
               <w:t>toevoegen</w:t>
             </w:r>
             <w:proofErr w:type="spellEnd"/>
+            <w:r>
+              <w:rPr>
+                <w:lang w:val="en-US"/>
+              </w:rPr>
+              <w:t xml:space="preserve"> </w:t>
+            </w:r>
           </w:p>
         </w:tc>
       </w:tr>
@@ -1056,7 +1056,10 @@
             </w:pPr>
             <w:proofErr w:type="spellStart"/>
             <w:r>
-              <w:t>trigger</w:t>
+              <w:t>T</w:t>
+            </w:r>
+            <w:r>
+              <w:t>rigger</w:t>
             </w:r>
             <w:proofErr w:type="spellEnd"/>
           </w:p>
@@ -1665,7 +1668,13 @@
               <w:cnfStyle w:val="000000100000"/>
             </w:pPr>
             <w:r>
-              <w:t xml:space="preserve">Het groepslid x </w:t>
+              <w:t xml:space="preserve">Student </w:t>
+            </w:r>
+            <w:r>
+              <w:t>X</w:t>
+            </w:r>
+            <w:r>
+              <w:t xml:space="preserve"> </w:t>
             </w:r>
             <w:r>
               <w:t>nodigt</w:t>
@@ -1790,7 +1799,10 @@
             </w:pPr>
             <w:proofErr w:type="spellStart"/>
             <w:r>
-              <w:t>trigger</w:t>
+              <w:t>T</w:t>
+            </w:r>
+            <w:r>
+              <w:t>rigger</w:t>
             </w:r>
             <w:proofErr w:type="spellEnd"/>
           </w:p>
@@ -1805,7 +1817,13 @@
               <w:cnfStyle w:val="000000000000"/>
             </w:pPr>
             <w:r>
-              <w:t xml:space="preserve">Student X klikt op ‘Groepslid </w:t>
+              <w:t>Student X klikt op ‘</w:t>
+            </w:r>
+            <w:r>
+              <w:t>Student</w:t>
+            </w:r>
+            <w:r>
+              <w:t xml:space="preserve"> </w:t>
             </w:r>
             <w:r>
               <w:t>uitnodigen</w:t>
@@ -1814,7 +1832,7 @@
               <w:t>’</w:t>
             </w:r>
             <w:r>
-              <w:t xml:space="preserve"> binnen het groepsscherm</w:t>
+              <w:t xml:space="preserve"> </w:t>
             </w:r>
           </w:p>
         </w:tc>
@@ -1863,7 +1881,7 @@
               <w:t>uitnodigen’</w:t>
             </w:r>
             <w:r>
-              <w:t xml:space="preserve"> in het groepsscherm</w:t>
+              <w:t xml:space="preserve"> </w:t>
             </w:r>
           </w:p>
           <w:p>
@@ -1876,7 +1894,10 @@
               <w:cnfStyle w:val="000000100000"/>
             </w:pPr>
             <w:r>
-              <w:t>Systeem toont het ‘student uitnodigen’ scherm</w:t>
+              <w:t>Systeem toont het ‘S</w:t>
+            </w:r>
+            <w:r>
+              <w:t>tudent uitnodigen’ scherm</w:t>
             </w:r>
           </w:p>
           <w:p>
@@ -1889,7 +1910,7 @@
               <w:cnfStyle w:val="000000100000"/>
             </w:pPr>
             <w:r>
-              <w:t>Student X vult de gegevens van student Y in en klikt op ‘Student uitnodigen’</w:t>
+              <w:t>Student X vult de gegevens van student Y in</w:t>
             </w:r>
           </w:p>
           <w:p>
@@ -1902,10 +1923,7 @@
               <w:cnfStyle w:val="000000100000"/>
             </w:pPr>
             <w:r>
-              <w:t>Systeem vraagt “</w:t>
-            </w:r>
-            <w:r>
-              <w:t>Zeker weten?”</w:t>
+              <w:t>Student vult de groep in voor welke hij een student wil uitnodigen</w:t>
             </w:r>
           </w:p>
           <w:p>
@@ -1918,6 +1936,38 @@
               <w:cnfStyle w:val="000000100000"/>
             </w:pPr>
             <w:r>
+              <w:t>Student X klikt o</w:t>
+            </w:r>
+            <w:r>
+              <w:t>p ‘Student uitnodigen’</w:t>
+            </w:r>
+          </w:p>
+          <w:p>
+            <w:pPr>
+              <w:pStyle w:val="Geenafstand"/>
+              <w:numPr>
+                <w:ilvl w:val="0"/>
+                <w:numId w:val="6"/>
+              </w:numPr>
+              <w:cnfStyle w:val="000000100000"/>
+            </w:pPr>
+            <w:r>
+              <w:t>Systeem vraagt “</w:t>
+            </w:r>
+            <w:r>
+              <w:t>Zeker weten?”</w:t>
+            </w:r>
+          </w:p>
+          <w:p>
+            <w:pPr>
+              <w:pStyle w:val="Geenafstand"/>
+              <w:numPr>
+                <w:ilvl w:val="0"/>
+                <w:numId w:val="6"/>
+              </w:numPr>
+              <w:cnfStyle w:val="000000100000"/>
+            </w:pPr>
+            <w:r>
               <w:t>Student X</w:t>
             </w:r>
             <w:r>
@@ -1954,7 +2004,10 @@
               <w:t>Stappe</w:t>
             </w:r>
             <w:r>
-              <w:t>n (in deze volgorde): 1, 2, 3, 4, 5</w:t>
+              <w:t xml:space="preserve">n (in deze volgorde): 1, 2, 3, </w:t>
+            </w:r>
+            <w:r>
+              <w:t>4, 5, 6, 7</w:t>
             </w:r>
           </w:p>
         </w:tc>
@@ -2195,6 +2248,628 @@
         <w:t>accepteren/afwijzen</w:t>
       </w:r>
     </w:p>
+    <w:p>
+      <w:pPr>
+        <w:pStyle w:val="Geenafstand"/>
+      </w:pPr>
+    </w:p>
+    <w:p>
+      <w:pPr>
+        <w:pStyle w:val="Geenafstand"/>
+      </w:pPr>
+    </w:p>
+    <w:p>
+      <w:pPr>
+        <w:pStyle w:val="Geenafstand"/>
+      </w:pPr>
+    </w:p>
+    <w:p>
+      <w:pPr>
+        <w:pStyle w:val="Geenafstand"/>
+      </w:pPr>
+    </w:p>
+    <w:p>
+      <w:pPr>
+        <w:pStyle w:val="Geenafstand"/>
+      </w:pPr>
+    </w:p>
+    <w:p>
+      <w:pPr>
+        <w:pStyle w:val="Geenafstand"/>
+      </w:pPr>
+    </w:p>
+    <w:p>
+      <w:pPr>
+        <w:pStyle w:val="Geenafstand"/>
+      </w:pPr>
+    </w:p>
+    <w:p>
+      <w:pPr>
+        <w:pStyle w:val="Geenafstand"/>
+      </w:pPr>
+    </w:p>
+    <w:p>
+      <w:pPr>
+        <w:pStyle w:val="Geenafstand"/>
+      </w:pPr>
+    </w:p>
+    <w:p>
+      <w:pPr>
+        <w:pStyle w:val="Geenafstand"/>
+      </w:pPr>
+    </w:p>
+    <w:p>
+      <w:pPr>
+        <w:pStyle w:val="Geenafstand"/>
+      </w:pPr>
+    </w:p>
+    <w:tbl>
+      <w:tblPr>
+        <w:tblStyle w:val="Lichtelijst"/>
+        <w:tblW w:w="0" w:type="auto"/>
+        <w:tblLook w:val="04A0"/>
+      </w:tblPr>
+      <w:tblGrid>
+        <w:gridCol w:w="4606"/>
+        <w:gridCol w:w="4606"/>
+      </w:tblGrid>
+      <w:tr>
+        <w:trPr>
+          <w:cnfStyle w:val="100000000000"/>
+        </w:trPr>
+        <w:tc>
+          <w:tcPr>
+            <w:cnfStyle w:val="001000000000"/>
+            <w:tcW w:w="4606" w:type="dxa"/>
+          </w:tcPr>
+          <w:p>
+            <w:pPr>
+              <w:pStyle w:val="Geenafstand"/>
+              <w:rPr>
+                <w:lang w:val="en-US"/>
+              </w:rPr>
+            </w:pPr>
+            <w:proofErr w:type="spellStart"/>
+            <w:r>
+              <w:rPr>
+                <w:lang w:val="en-US"/>
+              </w:rPr>
+              <w:lastRenderedPageBreak/>
+              <w:t>Attribuut</w:t>
+            </w:r>
+            <w:proofErr w:type="spellEnd"/>
+          </w:p>
+        </w:tc>
+        <w:tc>
+          <w:tcPr>
+            <w:tcW w:w="4606" w:type="dxa"/>
+          </w:tcPr>
+          <w:p>
+            <w:pPr>
+              <w:pStyle w:val="Geenafstand"/>
+              <w:cnfStyle w:val="100000000000"/>
+              <w:rPr>
+                <w:lang w:val="en-US"/>
+              </w:rPr>
+            </w:pPr>
+            <w:proofErr w:type="spellStart"/>
+            <w:r>
+              <w:rPr>
+                <w:lang w:val="en-US"/>
+              </w:rPr>
+              <w:t>Waarde</w:t>
+            </w:r>
+            <w:proofErr w:type="spellEnd"/>
+          </w:p>
+        </w:tc>
+      </w:tr>
+      <w:tr>
+        <w:trPr>
+          <w:cnfStyle w:val="000000100000"/>
+        </w:trPr>
+        <w:tc>
+          <w:tcPr>
+            <w:cnfStyle w:val="001000000000"/>
+            <w:tcW w:w="4606" w:type="dxa"/>
+          </w:tcPr>
+          <w:p>
+            <w:pPr>
+              <w:pStyle w:val="Geenafstand"/>
+              <w:rPr>
+                <w:lang w:val="en-US"/>
+              </w:rPr>
+            </w:pPr>
+            <w:proofErr w:type="spellStart"/>
+            <w:r>
+              <w:rPr>
+                <w:lang w:val="en-US"/>
+              </w:rPr>
+              <w:t>Naam</w:t>
+            </w:r>
+            <w:proofErr w:type="spellEnd"/>
+          </w:p>
+        </w:tc>
+        <w:tc>
+          <w:tcPr>
+            <w:tcW w:w="4606" w:type="dxa"/>
+          </w:tcPr>
+          <w:p>
+            <w:pPr>
+              <w:pStyle w:val="Geenafstand"/>
+              <w:cnfStyle w:val="000000100000"/>
+              <w:rPr>
+                <w:lang w:val="en-US"/>
+              </w:rPr>
+            </w:pPr>
+            <w:proofErr w:type="spellStart"/>
+            <w:r>
+              <w:rPr>
+                <w:lang w:val="en-US"/>
+              </w:rPr>
+              <w:t>Groep</w:t>
+            </w:r>
+            <w:proofErr w:type="spellEnd"/>
+            <w:r>
+              <w:rPr>
+                <w:lang w:val="en-US"/>
+              </w:rPr>
+              <w:t xml:space="preserve"> </w:t>
+            </w:r>
+            <w:proofErr w:type="spellStart"/>
+            <w:r>
+              <w:rPr>
+                <w:lang w:val="en-US"/>
+              </w:rPr>
+              <w:t>starten</w:t>
+            </w:r>
+            <w:proofErr w:type="spellEnd"/>
+          </w:p>
+        </w:tc>
+      </w:tr>
+      <w:tr>
+        <w:tc>
+          <w:tcPr>
+            <w:cnfStyle w:val="001000000000"/>
+            <w:tcW w:w="4606" w:type="dxa"/>
+          </w:tcPr>
+          <w:p>
+            <w:pPr>
+              <w:pStyle w:val="Geenafstand"/>
+              <w:rPr>
+                <w:lang w:val="en-US"/>
+              </w:rPr>
+            </w:pPr>
+            <w:r>
+              <w:rPr>
+                <w:lang w:val="en-US"/>
+              </w:rPr>
+              <w:t>Code</w:t>
+            </w:r>
+          </w:p>
+        </w:tc>
+        <w:tc>
+          <w:tcPr>
+            <w:tcW w:w="4606" w:type="dxa"/>
+          </w:tcPr>
+          <w:p>
+            <w:pPr>
+              <w:pStyle w:val="Geenafstand"/>
+              <w:cnfStyle w:val="000000000000"/>
+              <w:rPr>
+                <w:lang w:val="en-US"/>
+              </w:rPr>
+            </w:pPr>
+            <w:r>
+              <w:rPr>
+                <w:lang w:val="en-US"/>
+              </w:rPr>
+              <w:t>Student03</w:t>
+            </w:r>
+          </w:p>
+        </w:tc>
+      </w:tr>
+      <w:tr>
+        <w:trPr>
+          <w:cnfStyle w:val="000000100000"/>
+        </w:trPr>
+        <w:tc>
+          <w:tcPr>
+            <w:cnfStyle w:val="001000000000"/>
+            <w:tcW w:w="4606" w:type="dxa"/>
+          </w:tcPr>
+          <w:p>
+            <w:pPr>
+              <w:pStyle w:val="Geenafstand"/>
+              <w:rPr>
+                <w:lang w:val="en-US"/>
+              </w:rPr>
+            </w:pPr>
+            <w:proofErr w:type="spellStart"/>
+            <w:r>
+              <w:rPr>
+                <w:lang w:val="en-US"/>
+              </w:rPr>
+              <w:t>Omschrijving</w:t>
+            </w:r>
+            <w:proofErr w:type="spellEnd"/>
+          </w:p>
+        </w:tc>
+        <w:tc>
+          <w:tcPr>
+            <w:tcW w:w="4606" w:type="dxa"/>
+          </w:tcPr>
+          <w:p>
+            <w:pPr>
+              <w:pStyle w:val="Geenafstand"/>
+              <w:cnfStyle w:val="000000100000"/>
+            </w:pPr>
+            <w:r>
+              <w:t>Student start een groep om samen trainingen te doen</w:t>
+            </w:r>
+          </w:p>
+          <w:p>
+            <w:pPr>
+              <w:pStyle w:val="Geenafstand"/>
+              <w:cnfStyle w:val="000000100000"/>
+            </w:pPr>
+            <w:r>
+              <w:t>Student bevindt zich in het groepsscherm</w:t>
+            </w:r>
+          </w:p>
+        </w:tc>
+      </w:tr>
+      <w:tr>
+        <w:tc>
+          <w:tcPr>
+            <w:cnfStyle w:val="001000000000"/>
+            <w:tcW w:w="4606" w:type="dxa"/>
+          </w:tcPr>
+          <w:p>
+            <w:pPr>
+              <w:pStyle w:val="Geenafstand"/>
+            </w:pPr>
+            <w:r>
+              <w:t>Preconditie</w:t>
+            </w:r>
+          </w:p>
+        </w:tc>
+        <w:tc>
+          <w:tcPr>
+            <w:tcW w:w="4606" w:type="dxa"/>
+          </w:tcPr>
+          <w:p>
+            <w:pPr>
+              <w:pStyle w:val="Geenafstand"/>
+              <w:cnfStyle w:val="000000000000"/>
+            </w:pPr>
+            <w:r>
+              <w:t>Student is ingelogd met zijn/haar account</w:t>
+            </w:r>
+          </w:p>
+        </w:tc>
+      </w:tr>
+      <w:tr>
+        <w:trPr>
+          <w:cnfStyle w:val="000000100000"/>
+        </w:trPr>
+        <w:tc>
+          <w:tcPr>
+            <w:cnfStyle w:val="001000000000"/>
+            <w:tcW w:w="4606" w:type="dxa"/>
+          </w:tcPr>
+          <w:p>
+            <w:pPr>
+              <w:pStyle w:val="Geenafstand"/>
+            </w:pPr>
+            <w:r>
+              <w:t>Postconditie(s)</w:t>
+            </w:r>
+          </w:p>
+        </w:tc>
+        <w:tc>
+          <w:tcPr>
+            <w:tcW w:w="4606" w:type="dxa"/>
+          </w:tcPr>
+          <w:p>
+            <w:pPr>
+              <w:pStyle w:val="Geenafstand"/>
+              <w:cnfStyle w:val="000000100000"/>
+            </w:pPr>
+            <w:r>
+              <w:t>Student is groepslid/beheerder van een groep</w:t>
+            </w:r>
+          </w:p>
+          <w:p>
+            <w:pPr>
+              <w:pStyle w:val="Geenafstand"/>
+              <w:cnfStyle w:val="000000100000"/>
+            </w:pPr>
+            <w:r>
+              <w:t>De groep staat nu als een van de mogelijke groepen in het groepsscherm van student</w:t>
+            </w:r>
+          </w:p>
+        </w:tc>
+      </w:tr>
+      <w:tr>
+        <w:tc>
+          <w:tcPr>
+            <w:cnfStyle w:val="001000000000"/>
+            <w:tcW w:w="4606" w:type="dxa"/>
+          </w:tcPr>
+          <w:p>
+            <w:pPr>
+              <w:pStyle w:val="Geenafstand"/>
+            </w:pPr>
+            <w:proofErr w:type="spellStart"/>
+            <w:r>
+              <w:t>T</w:t>
+            </w:r>
+            <w:r>
+              <w:t>rigger</w:t>
+            </w:r>
+            <w:proofErr w:type="spellEnd"/>
+          </w:p>
+        </w:tc>
+        <w:tc>
+          <w:tcPr>
+            <w:tcW w:w="4606" w:type="dxa"/>
+          </w:tcPr>
+          <w:p>
+            <w:pPr>
+              <w:pStyle w:val="Geenafstand"/>
+              <w:cnfStyle w:val="000000000000"/>
+            </w:pPr>
+            <w:r>
+              <w:t>Klik op ‘Groep starten’</w:t>
+            </w:r>
+          </w:p>
+        </w:tc>
+      </w:tr>
+      <w:tr>
+        <w:trPr>
+          <w:cnfStyle w:val="000000100000"/>
+        </w:trPr>
+        <w:tc>
+          <w:tcPr>
+            <w:cnfStyle w:val="001000000000"/>
+            <w:tcW w:w="4606" w:type="dxa"/>
+          </w:tcPr>
+          <w:p>
+            <w:pPr>
+              <w:pStyle w:val="Geenafstand"/>
+            </w:pPr>
+            <w:r>
+              <w:t>Scenario</w:t>
+            </w:r>
+          </w:p>
+        </w:tc>
+        <w:tc>
+          <w:tcPr>
+            <w:tcW w:w="4606" w:type="dxa"/>
+          </w:tcPr>
+          <w:p>
+            <w:pPr>
+              <w:pStyle w:val="Geenafstand"/>
+              <w:numPr>
+                <w:ilvl w:val="0"/>
+                <w:numId w:val="10"/>
+              </w:numPr>
+              <w:cnfStyle w:val="000000100000"/>
+            </w:pPr>
+            <w:r>
+              <w:t>Student klikt op ‘Groep starten’</w:t>
+            </w:r>
+          </w:p>
+          <w:p>
+            <w:pPr>
+              <w:pStyle w:val="Geenafstand"/>
+              <w:numPr>
+                <w:ilvl w:val="0"/>
+                <w:numId w:val="10"/>
+              </w:numPr>
+              <w:cnfStyle w:val="000000100000"/>
+            </w:pPr>
+            <w:r>
+              <w:t>Systeem toont het ‘G</w:t>
+            </w:r>
+            <w:r>
+              <w:t>roep starten</w:t>
+            </w:r>
+            <w:r>
+              <w:t>’ scherm</w:t>
+            </w:r>
+          </w:p>
+          <w:p>
+            <w:pPr>
+              <w:pStyle w:val="Geenafstand"/>
+              <w:numPr>
+                <w:ilvl w:val="0"/>
+                <w:numId w:val="10"/>
+              </w:numPr>
+              <w:cnfStyle w:val="000000100000"/>
+            </w:pPr>
+            <w:r>
+              <w:t>Student vult naam van de groep in</w:t>
+            </w:r>
+          </w:p>
+          <w:p>
+            <w:pPr>
+              <w:pStyle w:val="Geenafstand"/>
+              <w:numPr>
+                <w:ilvl w:val="0"/>
+                <w:numId w:val="10"/>
+              </w:numPr>
+              <w:cnfStyle w:val="000000100000"/>
+            </w:pPr>
+            <w:r>
+              <w:t>Student klikt op ‘Groep starten’</w:t>
+            </w:r>
+          </w:p>
+        </w:tc>
+      </w:tr>
+      <w:tr>
+        <w:tc>
+          <w:tcPr>
+            <w:cnfStyle w:val="001000000000"/>
+            <w:tcW w:w="4606" w:type="dxa"/>
+          </w:tcPr>
+          <w:p>
+            <w:pPr>
+              <w:pStyle w:val="Geenafstand"/>
+            </w:pPr>
+            <w:r>
+              <w:t>Hoofdscenario</w:t>
+            </w:r>
+          </w:p>
+        </w:tc>
+        <w:tc>
+          <w:tcPr>
+            <w:tcW w:w="4606" w:type="dxa"/>
+          </w:tcPr>
+          <w:p>
+            <w:pPr>
+              <w:pStyle w:val="Geenafstand"/>
+              <w:cnfStyle w:val="000000000000"/>
+            </w:pPr>
+            <w:r>
+              <w:t>Stappen (in deze volgorde): 1,2,3,4</w:t>
+            </w:r>
+          </w:p>
+        </w:tc>
+      </w:tr>
+      <w:tr>
+        <w:trPr>
+          <w:cnfStyle w:val="000000100000"/>
+        </w:trPr>
+        <w:tc>
+          <w:tcPr>
+            <w:cnfStyle w:val="001000000000"/>
+            <w:tcW w:w="4606" w:type="dxa"/>
+          </w:tcPr>
+          <w:p>
+            <w:pPr>
+              <w:pStyle w:val="Geenafstand"/>
+            </w:pPr>
+            <w:r>
+              <w:t>Alternatieve scenario’s</w:t>
+            </w:r>
+          </w:p>
+        </w:tc>
+        <w:tc>
+          <w:tcPr>
+            <w:tcW w:w="4606" w:type="dxa"/>
+          </w:tcPr>
+          <w:p>
+            <w:pPr>
+              <w:pStyle w:val="Geenafstand"/>
+              <w:cnfStyle w:val="000000100000"/>
+            </w:pPr>
+            <w:proofErr w:type="spellStart"/>
+            <w:r>
+              <w:t>nvt</w:t>
+            </w:r>
+            <w:proofErr w:type="spellEnd"/>
+          </w:p>
+        </w:tc>
+      </w:tr>
+      <w:tr>
+        <w:tc>
+          <w:tcPr>
+            <w:cnfStyle w:val="001000000000"/>
+            <w:tcW w:w="4606" w:type="dxa"/>
+          </w:tcPr>
+          <w:p>
+            <w:pPr>
+              <w:pStyle w:val="Geenafstand"/>
+            </w:pPr>
+            <w:r>
+              <w:t>Foutscenario’s</w:t>
+            </w:r>
+          </w:p>
+        </w:tc>
+        <w:tc>
+          <w:tcPr>
+            <w:tcW w:w="4606" w:type="dxa"/>
+          </w:tcPr>
+          <w:p>
+            <w:pPr>
+              <w:pStyle w:val="Geenafstand"/>
+              <w:cnfStyle w:val="000000000000"/>
+            </w:pPr>
+            <w:r>
+              <w:t>Mogelijke foutscenario’s zijn groepsnaam mag niet (denk aan</w:t>
+            </w:r>
+            <w:r>
+              <w:t xml:space="preserve"> tekens die niet mogen zoals !), groep wordt niet aangemaakt</w:t>
+            </w:r>
+          </w:p>
+        </w:tc>
+      </w:tr>
+      <w:tr>
+        <w:trPr>
+          <w:cnfStyle w:val="000000100000"/>
+        </w:trPr>
+        <w:tc>
+          <w:tcPr>
+            <w:cnfStyle w:val="001000000000"/>
+            <w:tcW w:w="4606" w:type="dxa"/>
+          </w:tcPr>
+          <w:p>
+            <w:pPr>
+              <w:pStyle w:val="Geenafstand"/>
+            </w:pPr>
+            <w:r>
+              <w:t>Testscenario</w:t>
+            </w:r>
+          </w:p>
+        </w:tc>
+        <w:tc>
+          <w:tcPr>
+            <w:tcW w:w="4606" w:type="dxa"/>
+          </w:tcPr>
+          <w:p>
+            <w:pPr>
+              <w:pStyle w:val="Geenafstand"/>
+              <w:cnfStyle w:val="000000100000"/>
+            </w:pPr>
+            <w:r>
+              <w:t>Er zijn 2 testscenario’s:</w:t>
+            </w:r>
+          </w:p>
+          <w:p>
+            <w:pPr>
+              <w:pStyle w:val="Geenafstand"/>
+              <w:numPr>
+                <w:ilvl w:val="0"/>
+                <w:numId w:val="11"/>
+              </w:numPr>
+              <w:cnfStyle w:val="000000100000"/>
+            </w:pPr>
+            <w:r>
+              <w:t>Groep starten met naam</w:t>
+            </w:r>
+          </w:p>
+          <w:p>
+            <w:pPr>
+              <w:pStyle w:val="Geenafstand"/>
+              <w:numPr>
+                <w:ilvl w:val="0"/>
+                <w:numId w:val="11"/>
+              </w:numPr>
+              <w:cnfStyle w:val="000000100000"/>
+            </w:pPr>
+            <w:r>
+              <w:t>Groep starten zonder naam</w:t>
+            </w:r>
+          </w:p>
+        </w:tc>
+      </w:tr>
+    </w:tbl>
+    <w:p>
+      <w:pPr>
+        <w:pStyle w:val="Geenafstand"/>
+      </w:pPr>
+    </w:p>
     <w:sectPr>
       <w:pgSz w:w="11906" w:h="16838"/>
       <w:pgMar w:top="1417" w:right="1417" w:bottom="1417" w:left="1417" w:header="708" w:footer="708" w:gutter="0"/>
@@ -2208,6 +2883,92 @@
 <file path=word/numbering.xml><?xml version="1.0" encoding="utf-8"?>
 <w:numbering xmlns:ve="http://schemas.openxmlformats.org/markup-compatibility/2006" xmlns:o="urn:schemas-microsoft-com:office:office" xmlns:r="http://schemas.openxmlformats.org/officeDocument/2006/relationships" xmlns:m="http://schemas.openxmlformats.org/officeDocument/2006/math" xmlns:v="urn:schemas-microsoft-com:vml" xmlns:wp="http://schemas.openxmlformats.org/drawingml/2006/wordprocessingDrawing" xmlns:w10="urn:schemas-microsoft-com:office:word" xmlns:w="http://schemas.openxmlformats.org/wordprocessingml/2006/main" xmlns:wne="http://schemas.microsoft.com/office/word/2006/wordml">
   <w:abstractNum w:abstractNumId="0">
+    <w:nsid w:val="08AC584A"/>
+    <w:multiLevelType w:val="hybridMultilevel"/>
+    <w:tmpl w:val="99805696"/>
+    <w:lvl w:ilvl="0" w:tplc="0413000F">
+      <w:start w:val="1"/>
+      <w:numFmt w:val="decimal"/>
+      <w:lvlText w:val="%1."/>
+      <w:lvlJc w:val="left"/>
+      <w:pPr>
+        <w:ind w:left="720" w:hanging="360"/>
+      </w:pPr>
+    </w:lvl>
+    <w:lvl w:ilvl="1" w:tplc="04130019" w:tentative="1">
+      <w:start w:val="1"/>
+      <w:numFmt w:val="lowerLetter"/>
+      <w:lvlText w:val="%2."/>
+      <w:lvlJc w:val="left"/>
+      <w:pPr>
+        <w:ind w:left="1440" w:hanging="360"/>
+      </w:pPr>
+    </w:lvl>
+    <w:lvl w:ilvl="2" w:tplc="0413001B" w:tentative="1">
+      <w:start w:val="1"/>
+      <w:numFmt w:val="lowerRoman"/>
+      <w:lvlText w:val="%3."/>
+      <w:lvlJc w:val="right"/>
+      <w:pPr>
+        <w:ind w:left="2160" w:hanging="180"/>
+      </w:pPr>
+    </w:lvl>
+    <w:lvl w:ilvl="3" w:tplc="0413000F" w:tentative="1">
+      <w:start w:val="1"/>
+      <w:numFmt w:val="decimal"/>
+      <w:lvlText w:val="%4."/>
+      <w:lvlJc w:val="left"/>
+      <w:pPr>
+        <w:ind w:left="2880" w:hanging="360"/>
+      </w:pPr>
+    </w:lvl>
+    <w:lvl w:ilvl="4" w:tplc="04130019" w:tentative="1">
+      <w:start w:val="1"/>
+      <w:numFmt w:val="lowerLetter"/>
+      <w:lvlText w:val="%5."/>
+      <w:lvlJc w:val="left"/>
+      <w:pPr>
+        <w:ind w:left="3600" w:hanging="360"/>
+      </w:pPr>
+    </w:lvl>
+    <w:lvl w:ilvl="5" w:tplc="0413001B" w:tentative="1">
+      <w:start w:val="1"/>
+      <w:numFmt w:val="lowerRoman"/>
+      <w:lvlText w:val="%6."/>
+      <w:lvlJc w:val="right"/>
+      <w:pPr>
+        <w:ind w:left="4320" w:hanging="180"/>
+      </w:pPr>
+    </w:lvl>
+    <w:lvl w:ilvl="6" w:tplc="0413000F" w:tentative="1">
+      <w:start w:val="1"/>
+      <w:numFmt w:val="decimal"/>
+      <w:lvlText w:val="%7."/>
+      <w:lvlJc w:val="left"/>
+      <w:pPr>
+        <w:ind w:left="5040" w:hanging="360"/>
+      </w:pPr>
+    </w:lvl>
+    <w:lvl w:ilvl="7" w:tplc="04130019" w:tentative="1">
+      <w:start w:val="1"/>
+      <w:numFmt w:val="lowerLetter"/>
+      <w:lvlText w:val="%8."/>
+      <w:lvlJc w:val="left"/>
+      <w:pPr>
+        <w:ind w:left="5760" w:hanging="360"/>
+      </w:pPr>
+    </w:lvl>
+    <w:lvl w:ilvl="8" w:tplc="0413001B" w:tentative="1">
+      <w:start w:val="1"/>
+      <w:numFmt w:val="lowerRoman"/>
+      <w:lvlText w:val="%9."/>
+      <w:lvlJc w:val="right"/>
+      <w:pPr>
+        <w:ind w:left="6480" w:hanging="180"/>
+      </w:pPr>
+    </w:lvl>
+  </w:abstractNum>
+  <w:abstractNum w:abstractNumId="1">
     <w:nsid w:val="164A5495"/>
     <w:multiLevelType w:val="hybridMultilevel"/>
     <w:tmpl w:val="4EF6B402"/>
@@ -2293,7 +3054,93 @@
       </w:pPr>
     </w:lvl>
   </w:abstractNum>
-  <w:abstractNum w:abstractNumId="1">
+  <w:abstractNum w:abstractNumId="2">
+    <w:nsid w:val="18D677D0"/>
+    <w:multiLevelType w:val="hybridMultilevel"/>
+    <w:tmpl w:val="60342FA2"/>
+    <w:lvl w:ilvl="0" w:tplc="0413000F">
+      <w:start w:val="1"/>
+      <w:numFmt w:val="decimal"/>
+      <w:lvlText w:val="%1."/>
+      <w:lvlJc w:val="left"/>
+      <w:pPr>
+        <w:ind w:left="1440" w:hanging="360"/>
+      </w:pPr>
+    </w:lvl>
+    <w:lvl w:ilvl="1" w:tplc="04130019" w:tentative="1">
+      <w:start w:val="1"/>
+      <w:numFmt w:val="lowerLetter"/>
+      <w:lvlText w:val="%2."/>
+      <w:lvlJc w:val="left"/>
+      <w:pPr>
+        <w:ind w:left="2160" w:hanging="360"/>
+      </w:pPr>
+    </w:lvl>
+    <w:lvl w:ilvl="2" w:tplc="0413001B" w:tentative="1">
+      <w:start w:val="1"/>
+      <w:numFmt w:val="lowerRoman"/>
+      <w:lvlText w:val="%3."/>
+      <w:lvlJc w:val="right"/>
+      <w:pPr>
+        <w:ind w:left="2880" w:hanging="180"/>
+      </w:pPr>
+    </w:lvl>
+    <w:lvl w:ilvl="3" w:tplc="0413000F" w:tentative="1">
+      <w:start w:val="1"/>
+      <w:numFmt w:val="decimal"/>
+      <w:lvlText w:val="%4."/>
+      <w:lvlJc w:val="left"/>
+      <w:pPr>
+        <w:ind w:left="3600" w:hanging="360"/>
+      </w:pPr>
+    </w:lvl>
+    <w:lvl w:ilvl="4" w:tplc="04130019" w:tentative="1">
+      <w:start w:val="1"/>
+      <w:numFmt w:val="lowerLetter"/>
+      <w:lvlText w:val="%5."/>
+      <w:lvlJc w:val="left"/>
+      <w:pPr>
+        <w:ind w:left="4320" w:hanging="360"/>
+      </w:pPr>
+    </w:lvl>
+    <w:lvl w:ilvl="5" w:tplc="0413001B" w:tentative="1">
+      <w:start w:val="1"/>
+      <w:numFmt w:val="lowerRoman"/>
+      <w:lvlText w:val="%6."/>
+      <w:lvlJc w:val="right"/>
+      <w:pPr>
+        <w:ind w:left="5040" w:hanging="180"/>
+      </w:pPr>
+    </w:lvl>
+    <w:lvl w:ilvl="6" w:tplc="0413000F" w:tentative="1">
+      <w:start w:val="1"/>
+      <w:numFmt w:val="decimal"/>
+      <w:lvlText w:val="%7."/>
+      <w:lvlJc w:val="left"/>
+      <w:pPr>
+        <w:ind w:left="5760" w:hanging="360"/>
+      </w:pPr>
+    </w:lvl>
+    <w:lvl w:ilvl="7" w:tplc="04130019" w:tentative="1">
+      <w:start w:val="1"/>
+      <w:numFmt w:val="lowerLetter"/>
+      <w:lvlText w:val="%8."/>
+      <w:lvlJc w:val="left"/>
+      <w:pPr>
+        <w:ind w:left="6480" w:hanging="360"/>
+      </w:pPr>
+    </w:lvl>
+    <w:lvl w:ilvl="8" w:tplc="0413001B" w:tentative="1">
+      <w:start w:val="1"/>
+      <w:numFmt w:val="lowerRoman"/>
+      <w:lvlText w:val="%9."/>
+      <w:lvlJc w:val="right"/>
+      <w:pPr>
+        <w:ind w:left="7200" w:hanging="180"/>
+      </w:pPr>
+    </w:lvl>
+  </w:abstractNum>
+  <w:abstractNum w:abstractNumId="3">
     <w:nsid w:val="228631A5"/>
     <w:multiLevelType w:val="hybridMultilevel"/>
     <w:tmpl w:val="BC9676AE"/>
@@ -2382,7 +3229,93 @@
       </w:pPr>
     </w:lvl>
   </w:abstractNum>
-  <w:abstractNum w:abstractNumId="2">
+  <w:abstractNum w:abstractNumId="4">
+    <w:nsid w:val="24686393"/>
+    <w:multiLevelType w:val="hybridMultilevel"/>
+    <w:tmpl w:val="A7447E22"/>
+    <w:lvl w:ilvl="0" w:tplc="0413000F">
+      <w:start w:val="1"/>
+      <w:numFmt w:val="decimal"/>
+      <w:lvlText w:val="%1."/>
+      <w:lvlJc w:val="left"/>
+      <w:pPr>
+        <w:ind w:left="720" w:hanging="360"/>
+      </w:pPr>
+    </w:lvl>
+    <w:lvl w:ilvl="1" w:tplc="04130019" w:tentative="1">
+      <w:start w:val="1"/>
+      <w:numFmt w:val="lowerLetter"/>
+      <w:lvlText w:val="%2."/>
+      <w:lvlJc w:val="left"/>
+      <w:pPr>
+        <w:ind w:left="1440" w:hanging="360"/>
+      </w:pPr>
+    </w:lvl>
+    <w:lvl w:ilvl="2" w:tplc="0413001B" w:tentative="1">
+      <w:start w:val="1"/>
+      <w:numFmt w:val="lowerRoman"/>
+      <w:lvlText w:val="%3."/>
+      <w:lvlJc w:val="right"/>
+      <w:pPr>
+        <w:ind w:left="2160" w:hanging="180"/>
+      </w:pPr>
+    </w:lvl>
+    <w:lvl w:ilvl="3" w:tplc="0413000F" w:tentative="1">
+      <w:start w:val="1"/>
+      <w:numFmt w:val="decimal"/>
+      <w:lvlText w:val="%4."/>
+      <w:lvlJc w:val="left"/>
+      <w:pPr>
+        <w:ind w:left="2880" w:hanging="360"/>
+      </w:pPr>
+    </w:lvl>
+    <w:lvl w:ilvl="4" w:tplc="04130019" w:tentative="1">
+      <w:start w:val="1"/>
+      <w:numFmt w:val="lowerLetter"/>
+      <w:lvlText w:val="%5."/>
+      <w:lvlJc w:val="left"/>
+      <w:pPr>
+        <w:ind w:left="3600" w:hanging="360"/>
+      </w:pPr>
+    </w:lvl>
+    <w:lvl w:ilvl="5" w:tplc="0413001B" w:tentative="1">
+      <w:start w:val="1"/>
+      <w:numFmt w:val="lowerRoman"/>
+      <w:lvlText w:val="%6."/>
+      <w:lvlJc w:val="right"/>
+      <w:pPr>
+        <w:ind w:left="4320" w:hanging="180"/>
+      </w:pPr>
+    </w:lvl>
+    <w:lvl w:ilvl="6" w:tplc="0413000F" w:tentative="1">
+      <w:start w:val="1"/>
+      <w:numFmt w:val="decimal"/>
+      <w:lvlText w:val="%7."/>
+      <w:lvlJc w:val="left"/>
+      <w:pPr>
+        <w:ind w:left="5040" w:hanging="360"/>
+      </w:pPr>
+    </w:lvl>
+    <w:lvl w:ilvl="7" w:tplc="04130019" w:tentative="1">
+      <w:start w:val="1"/>
+      <w:numFmt w:val="lowerLetter"/>
+      <w:lvlText w:val="%8."/>
+      <w:lvlJc w:val="left"/>
+      <w:pPr>
+        <w:ind w:left="5760" w:hanging="360"/>
+      </w:pPr>
+    </w:lvl>
+    <w:lvl w:ilvl="8" w:tplc="0413001B" w:tentative="1">
+      <w:start w:val="1"/>
+      <w:numFmt w:val="lowerRoman"/>
+      <w:lvlText w:val="%9."/>
+      <w:lvlJc w:val="right"/>
+      <w:pPr>
+        <w:ind w:left="6480" w:hanging="180"/>
+      </w:pPr>
+    </w:lvl>
+  </w:abstractNum>
+  <w:abstractNum w:abstractNumId="5">
     <w:nsid w:val="27BB792D"/>
     <w:multiLevelType w:val="hybridMultilevel"/>
     <w:tmpl w:val="1CF084AA"/>
@@ -2495,7 +3428,7 @@
       </w:rPr>
     </w:lvl>
   </w:abstractNum>
-  <w:abstractNum w:abstractNumId="3">
+  <w:abstractNum w:abstractNumId="6">
     <w:nsid w:val="4B5C581D"/>
     <w:multiLevelType w:val="hybridMultilevel"/>
     <w:tmpl w:val="8DF68812"/>
@@ -2584,7 +3517,7 @@
       </w:pPr>
     </w:lvl>
   </w:abstractNum>
-  <w:abstractNum w:abstractNumId="4">
+  <w:abstractNum w:abstractNumId="7">
     <w:nsid w:val="4FC91F56"/>
     <w:multiLevelType w:val="hybridMultilevel"/>
     <w:tmpl w:val="BC9676AE"/>
@@ -2673,7 +3606,93 @@
       </w:pPr>
     </w:lvl>
   </w:abstractNum>
-  <w:abstractNum w:abstractNumId="5">
+  <w:abstractNum w:abstractNumId="8">
+    <w:nsid w:val="527A5E24"/>
+    <w:multiLevelType w:val="hybridMultilevel"/>
+    <w:tmpl w:val="C48E2CD4"/>
+    <w:lvl w:ilvl="0" w:tplc="0413000F">
+      <w:start w:val="1"/>
+      <w:numFmt w:val="decimal"/>
+      <w:lvlText w:val="%1."/>
+      <w:lvlJc w:val="left"/>
+      <w:pPr>
+        <w:ind w:left="1068" w:hanging="360"/>
+      </w:pPr>
+    </w:lvl>
+    <w:lvl w:ilvl="1" w:tplc="04130019" w:tentative="1">
+      <w:start w:val="1"/>
+      <w:numFmt w:val="lowerLetter"/>
+      <w:lvlText w:val="%2."/>
+      <w:lvlJc w:val="left"/>
+      <w:pPr>
+        <w:ind w:left="1788" w:hanging="360"/>
+      </w:pPr>
+    </w:lvl>
+    <w:lvl w:ilvl="2" w:tplc="0413001B" w:tentative="1">
+      <w:start w:val="1"/>
+      <w:numFmt w:val="lowerRoman"/>
+      <w:lvlText w:val="%3."/>
+      <w:lvlJc w:val="right"/>
+      <w:pPr>
+        <w:ind w:left="2508" w:hanging="180"/>
+      </w:pPr>
+    </w:lvl>
+    <w:lvl w:ilvl="3" w:tplc="0413000F" w:tentative="1">
+      <w:start w:val="1"/>
+      <w:numFmt w:val="decimal"/>
+      <w:lvlText w:val="%4."/>
+      <w:lvlJc w:val="left"/>
+      <w:pPr>
+        <w:ind w:left="3228" w:hanging="360"/>
+      </w:pPr>
+    </w:lvl>
+    <w:lvl w:ilvl="4" w:tplc="04130019" w:tentative="1">
+      <w:start w:val="1"/>
+      <w:numFmt w:val="lowerLetter"/>
+      <w:lvlText w:val="%5."/>
+      <w:lvlJc w:val="left"/>
+      <w:pPr>
+        <w:ind w:left="3948" w:hanging="360"/>
+      </w:pPr>
+    </w:lvl>
+    <w:lvl w:ilvl="5" w:tplc="0413001B" w:tentative="1">
+      <w:start w:val="1"/>
+      <w:numFmt w:val="lowerRoman"/>
+      <w:lvlText w:val="%6."/>
+      <w:lvlJc w:val="right"/>
+      <w:pPr>
+        <w:ind w:left="4668" w:hanging="180"/>
+      </w:pPr>
+    </w:lvl>
+    <w:lvl w:ilvl="6" w:tplc="0413000F" w:tentative="1">
+      <w:start w:val="1"/>
+      <w:numFmt w:val="decimal"/>
+      <w:lvlText w:val="%7."/>
+      <w:lvlJc w:val="left"/>
+      <w:pPr>
+        <w:ind w:left="5388" w:hanging="360"/>
+      </w:pPr>
+    </w:lvl>
+    <w:lvl w:ilvl="7" w:tplc="04130019" w:tentative="1">
+      <w:start w:val="1"/>
+      <w:numFmt w:val="lowerLetter"/>
+      <w:lvlText w:val="%8."/>
+      <w:lvlJc w:val="left"/>
+      <w:pPr>
+        <w:ind w:left="6108" w:hanging="360"/>
+      </w:pPr>
+    </w:lvl>
+    <w:lvl w:ilvl="8" w:tplc="0413001B" w:tentative="1">
+      <w:start w:val="1"/>
+      <w:numFmt w:val="lowerRoman"/>
+      <w:lvlText w:val="%9."/>
+      <w:lvlJc w:val="right"/>
+      <w:pPr>
+        <w:ind w:left="6828" w:hanging="180"/>
+      </w:pPr>
+    </w:lvl>
+  </w:abstractNum>
+  <w:abstractNum w:abstractNumId="9">
     <w:nsid w:val="54E405BE"/>
     <w:multiLevelType w:val="hybridMultilevel"/>
     <w:tmpl w:val="8DF68812"/>
@@ -2762,7 +3781,7 @@
       </w:pPr>
     </w:lvl>
   </w:abstractNum>
-  <w:abstractNum w:abstractNumId="6">
+  <w:abstractNum w:abstractNumId="10">
     <w:nsid w:val="6D9E09B0"/>
     <w:multiLevelType w:val="hybridMultilevel"/>
     <w:tmpl w:val="8DF68812"/>
@@ -2852,25 +3871,37 @@
     </w:lvl>
   </w:abstractNum>
   <w:num w:numId="1">
+    <w:abstractNumId w:val="3"/>
+  </w:num>
+  <w:num w:numId="2">
+    <w:abstractNumId w:val="6"/>
+  </w:num>
+  <w:num w:numId="3">
     <w:abstractNumId w:val="1"/>
   </w:num>
-  <w:num w:numId="2">
-    <w:abstractNumId w:val="3"/>
+  <w:num w:numId="4">
+    <w:abstractNumId w:val="5"/>
   </w:num>
-  <w:num w:numId="3">
+  <w:num w:numId="5">
+    <w:abstractNumId w:val="10"/>
+  </w:num>
+  <w:num w:numId="6">
+    <w:abstractNumId w:val="7"/>
+  </w:num>
+  <w:num w:numId="7">
+    <w:abstractNumId w:val="9"/>
+  </w:num>
+  <w:num w:numId="8">
+    <w:abstractNumId w:val="2"/>
+  </w:num>
+  <w:num w:numId="9">
+    <w:abstractNumId w:val="8"/>
+  </w:num>
+  <w:num w:numId="10">
     <w:abstractNumId w:val="0"/>
   </w:num>
-  <w:num w:numId="4">
-    <w:abstractNumId w:val="2"/>
-  </w:num>
-  <w:num w:numId="5">
-    <w:abstractNumId w:val="6"/>
-  </w:num>
-  <w:num w:numId="6">
+  <w:num w:numId="11">
     <w:abstractNumId w:val="4"/>
-  </w:num>
-  <w:num w:numId="7">
-    <w:abstractNumId w:val="5"/>
   </w:num>
 </w:numbering>
 </file>

</xml_diff>